<commit_message>
Added a fk ton of sht.  Added buttons and interaction.  added sound scripts
</commit_message>
<xml_diff>
--- a/Assets/PosterText.docx
+++ b/Assets/PosterText.docx
@@ -2,7 +2,133 @@
 <file path=word/document.xml><?xml version="1.0" encoding="utf-8"?>
 <w:document xmlns:wpc="http://schemas.microsoft.com/office/word/2010/wordprocessingCanvas" xmlns:cx="http://schemas.microsoft.com/office/drawing/2014/chartex" xmlns:cx1="http://schemas.microsoft.com/office/drawing/2015/9/8/chartex" xmlns:cx2="http://schemas.microsoft.com/office/drawing/2015/10/21/chartex" xmlns:cx3="http://schemas.microsoft.com/office/drawing/2016/5/9/chartex" xmlns:cx4="http://schemas.microsoft.com/office/drawing/2016/5/10/chartex" xmlns:cx5="http://schemas.microsoft.com/office/drawing/2016/5/11/chartex" xmlns:cx6="http://schemas.microsoft.com/office/drawing/2016/5/12/chartex" xmlns:cx7="http://schemas.microsoft.com/office/drawing/2016/5/13/chartex" xmlns:cx8="http://schemas.microsoft.com/office/drawing/2016/5/14/chartex" xmlns:mc="http://schemas.openxmlformats.org/markup-compatibility/2006" xmlns:aink="http://schemas.microsoft.com/office/drawing/2016/ink" xmlns:am3d="http://schemas.microsoft.com/office/drawing/2017/model3d" xmlns:o="urn:schemas-microsoft-com:office:office" xmlns:r="http://schemas.openxmlformats.org/officeDocument/2006/relationships" xmlns:m="http://schemas.openxmlformats.org/officeDocument/2006/math" xmlns:v="urn:schemas-microsoft-com:vml" xmlns:wp14="http://schemas.microsoft.com/office/word/2010/wordprocessingDrawing" xmlns:wp="http://schemas.openxmlformats.org/drawingml/2006/wordprocessingDrawing" xmlns:w10="urn:schemas-microsoft-com:office:word" xmlns:w="http://schemas.openxmlformats.org/wordprocessingml/2006/main" xmlns:w14="http://schemas.microsoft.com/office/word/2010/wordml" xmlns:w15="http://schemas.microsoft.com/office/word/2012/wordml" xmlns:w16cex="http://schemas.microsoft.com/office/word/2018/wordml/cex" xmlns:w16cid="http://schemas.microsoft.com/office/word/2016/wordml/cid" xmlns:w16="http://schemas.microsoft.com/office/word/2018/wordml" xmlns:w16sdtdh="http://schemas.microsoft.com/office/word/2020/wordml/sdtdatahash" xmlns:w16se="http://schemas.microsoft.com/office/word/2015/wordml/symex" xmlns:wpg="http://schemas.microsoft.com/office/word/2010/wordprocessingGroup" xmlns:wpi="http://schemas.microsoft.com/office/word/2010/wordprocessingInk" xmlns:wne="http://schemas.microsoft.com/office/word/2006/wordml" xmlns:wps="http://schemas.microsoft.com/office/word/2010/wordprocessingShape" mc:Ignorable="w14 w15 w16se w16cid w16 w16cex w16sdtdh wp14">
   <w:body>
+    <w:p>
+      <w:r>
+        <w:t>Graduated from the University of Sussex in summer 2022, now studying Game Design at the University of the Arts London.  Participated in 9 different game jams and published more than 10 games on Itch.io.</w:t>
+      </w:r>
+    </w:p>
     <w:p/>
+    <w:p>
+      <w:r>
+        <w:t>Hobbies</w:t>
+      </w:r>
+    </w:p>
+    <w:p>
+      <w:r>
+        <w:t>Likes games has more than 3K hours on Destiny 2.  Been gaming since 3 years old, starting off with playing LEGO Star Wars.  Really in to VR games as well.</w:t>
+      </w:r>
+    </w:p>
+    <w:p>
+      <w:r>
+        <w:t xml:space="preserve">Also likes anime as well, top 3 favourites series includes Steins; Gate, Code </w:t>
+      </w:r>
+      <w:proofErr w:type="spellStart"/>
+      <w:r>
+        <w:t>Geass</w:t>
+      </w:r>
+      <w:proofErr w:type="spellEnd"/>
+      <w:r>
+        <w:t xml:space="preserve"> and anything from Fate.</w:t>
+      </w:r>
+    </w:p>
+    <w:p/>
+    <w:p>
+      <w:r>
+        <w:t>Sports</w:t>
+      </w:r>
+    </w:p>
+    <w:p>
+      <w:r>
+        <w:t xml:space="preserve">Into a few different sports, mainly fencing.  Main Weapon is the </w:t>
+      </w:r>
+      <w:proofErr w:type="spellStart"/>
+      <w:r>
+        <w:t>Saber</w:t>
+      </w:r>
+      <w:proofErr w:type="spellEnd"/>
+      <w:r>
+        <w:t>, reason being the fast pace action while in combat.</w:t>
+      </w:r>
+    </w:p>
+    <w:p>
+      <w:r>
+        <w:t>Also in to bouldering as well.  Really enjoy the mix of exercising the whole body while mixing with problem solving to figure out how to climb a wall.</w:t>
+      </w:r>
+    </w:p>
+    <w:p/>
+    <w:p>
+      <w:r>
+        <w:t>Projects</w:t>
+      </w:r>
+    </w:p>
+    <w:p>
+      <w:proofErr w:type="spellStart"/>
+      <w:r>
+        <w:t>MoA</w:t>
+      </w:r>
+      <w:proofErr w:type="spellEnd"/>
+    </w:p>
+    <w:p>
+      <w:r>
+        <w:t>Fellowship</w:t>
+      </w:r>
+    </w:p>
+    <w:p>
+      <w:r>
+        <w:t>Di-Jumper</w:t>
+      </w:r>
+    </w:p>
+    <w:p/>
+    <w:p>
+      <w:r>
+        <w:t>Games</w:t>
+      </w:r>
+    </w:p>
+    <w:p>
+      <w:proofErr w:type="spellStart"/>
+      <w:r>
+        <w:t>Dishonored</w:t>
+      </w:r>
+      <w:proofErr w:type="spellEnd"/>
+    </w:p>
+    <w:p>
+      <w:r>
+        <w:t>It is a first person stealth immersive sim game</w:t>
+      </w:r>
+      <w:r>
+        <w:t xml:space="preserve"> developed by </w:t>
+      </w:r>
+      <w:proofErr w:type="spellStart"/>
+      <w:r>
+        <w:t>Arkane</w:t>
+      </w:r>
+      <w:proofErr w:type="spellEnd"/>
+      <w:r>
+        <w:t xml:space="preserve"> Studios</w:t>
+      </w:r>
+      <w:r>
+        <w:t xml:space="preserve">, my favourite game series that got me in to the immersive sim genera.  </w:t>
+      </w:r>
+      <w:r>
+        <w:t>The thing that I love the most are abilities and level design, allowing me to have so many options to complete the level.  Another thing I love is the Chaos level, making me replaying the game in non-lethal in my second playthrough, making the game a lot more challenging but rewarding with the good ending.</w:t>
+      </w:r>
+    </w:p>
+    <w:p/>
+    <w:p>
+      <w:proofErr w:type="spellStart"/>
+      <w:r>
+        <w:t>Nier</w:t>
+      </w:r>
+      <w:proofErr w:type="spellEnd"/>
+      <w:r>
+        <w:t>: Automata</w:t>
+      </w:r>
+    </w:p>
+    <w:p>
+      <w:r>
+        <w:t>A hack and slash game developed by Platinum Games, my second favourite game.  I really enjoyed the fluid action and combat the game provides with flashy and interesting effects.  Though what enticed me the most is the story and how it took a very philosophical turn and how the game gets you to reply it in different perspectives.</w:t>
+      </w:r>
+    </w:p>
     <w:sectPr>
       <w:pgSz w:w="11906" w:h="16838"/>
       <w:pgMar w:top="1440" w:right="1440" w:bottom="1440" w:left="1440" w:header="708" w:footer="708" w:gutter="0"/>

</xml_diff>

<commit_message>
Added all pages and dust effects
</commit_message>
<xml_diff>
--- a/Assets/PosterText.docx
+++ b/Assets/PosterText.docx
@@ -15,12 +15,18 @@
     </w:p>
     <w:p>
       <w:r>
-        <w:t>Likes games has more than 3K hours on Destiny 2.  Been gaming since 3 years old, starting off with playing LEGO Star Wars.  Really in to VR games as well.</w:t>
-      </w:r>
-    </w:p>
-    <w:p>
-      <w:r>
-        <w:t xml:space="preserve">Also likes anime as well, top 3 favourites series includes Steins; Gate, Code </w:t>
+        <w:t xml:space="preserve">Likes games </w:t>
+      </w:r>
+      <w:r>
+        <w:t xml:space="preserve">and </w:t>
+      </w:r>
+      <w:r>
+        <w:t>has more than 3K hours on Destiny 2.  Been gaming since 3 years old, starting off with playing LEGO Star Wars.  Really into VR games as well.</w:t>
+      </w:r>
+    </w:p>
+    <w:p>
+      <w:r>
+        <w:t xml:space="preserve">Also likes anime as well, top 3 favourite series include Steins; Gate, Code </w:t>
       </w:r>
       <w:proofErr w:type="spellStart"/>
       <w:r>
@@ -93,7 +99,13 @@
     </w:p>
     <w:p>
       <w:r>
-        <w:t>It is a first person stealth immersive sim game</w:t>
+        <w:t>It is a first</w:t>
+      </w:r>
+      <w:r>
+        <w:t>-</w:t>
+      </w:r>
+      <w:r>
+        <w:t>person stealth immersive sim game</w:t>
       </w:r>
       <w:r>
         <w:t xml:space="preserve"> developed by </w:t>
@@ -107,10 +119,22 @@
         <w:t xml:space="preserve"> Studios</w:t>
       </w:r>
       <w:r>
-        <w:t xml:space="preserve">, my favourite game series that got me in to the immersive sim genera.  </w:t>
-      </w:r>
-      <w:r>
-        <w:t>The thing that I love the most are abilities and level design, allowing me to have so many options to complete the level.  Another thing I love is the Chaos level, making me replaying the game in non-lethal in my second playthrough, making the game a lot more challenging but rewarding with the good ending.</w:t>
+        <w:t xml:space="preserve">, my favourite game series that got me into the immersive sim genera.  </w:t>
+      </w:r>
+      <w:r>
+        <w:t>The thing</w:t>
+      </w:r>
+      <w:r>
+        <w:t>s</w:t>
+      </w:r>
+      <w:r>
+        <w:t xml:space="preserve"> that I love the most are abilities and level design, allowing me to have so many options to complete the level.  Another thing I love is the Chaos level, making me replay the game in non-lethal in my second playthrough, making the game a lot more challenging but rewarding with </w:t>
+      </w:r>
+      <w:r>
+        <w:t>a</w:t>
+      </w:r>
+      <w:r>
+        <w:t xml:space="preserve"> good ending.</w:t>
       </w:r>
     </w:p>
     <w:p/>
@@ -126,7 +150,19 @@
     </w:p>
     <w:p>
       <w:r>
-        <w:t>A hack and slash game developed by Platinum Games, my second favourite game.  I really enjoyed the fluid action and combat the game provides with flashy and interesting effects.  Though what enticed me the most is the story and how it took a very philosophical turn and how the game gets you to reply it in different perspectives.</w:t>
+        <w:t xml:space="preserve">A hack and slash game developed by Platinum Games, my second favourite game.  I enjoyed the fluid action and combat the game provides with flashy and interesting effects.  Though what enticed me the most is the story and how it took a very philosophical turn and how the game gets you to </w:t>
+      </w:r>
+      <w:r>
+        <w:t xml:space="preserve">replay it from </w:t>
+      </w:r>
+      <w:r>
+        <w:t>different perspective</w:t>
+      </w:r>
+      <w:r>
+        <w:t>s</w:t>
+      </w:r>
+      <w:r>
+        <w:t>.</w:t>
       </w:r>
     </w:p>
     <w:sectPr>

</xml_diff>